<commit_message>
updated homework 9 with bonus exercise
</commit_message>
<xml_diff>
--- a/Homework No. 9 - Networking.docx
+++ b/Homework No. 9 - Networking.docx
@@ -76,7 +76,7 @@
           <w:szCs w:val="24"/>
         </w:rPr>
         <w:drawing>
-          <wp:inline distT="0" distB="0" distL="0" distR="0" wp14:anchorId="15C163A0" wp14:editId="0C21C5EE">
+          <wp:inline distT="0" distB="0" distL="0" distR="0" wp14:anchorId="165F9CB9" wp14:editId="6D0C24AB">
             <wp:extent cx="5943600" cy="3691890"/>
             <wp:effectExtent l="0" t="0" r="0" b="3810"/>
             <wp:docPr id="1" name="Picture 1" descr="A picture containing calendar&#10;&#10;Description automatically generated"/>
@@ -161,7 +161,7 @@
           <w:szCs w:val="24"/>
         </w:rPr>
         <w:drawing>
-          <wp:anchor distT="0" distB="0" distL="114300" distR="114300" simplePos="0" relativeHeight="251658752" behindDoc="1" locked="0" layoutInCell="1" allowOverlap="1" wp14:anchorId="3A82E8E3" wp14:editId="4B2D17FE">
+          <wp:anchor distT="0" distB="0" distL="114300" distR="114300" simplePos="0" relativeHeight="251658752" behindDoc="1" locked="0" layoutInCell="1" allowOverlap="1" wp14:anchorId="05E7AE8F" wp14:editId="24204FEF">
             <wp:simplePos x="0" y="0"/>
             <wp:positionH relativeFrom="column">
               <wp:posOffset>381000</wp:posOffset>
@@ -386,7 +386,7 @@
           <w:szCs w:val="24"/>
         </w:rPr>
         <w:drawing>
-          <wp:inline distT="0" distB="0" distL="0" distR="0" wp14:anchorId="795946E5" wp14:editId="51D981EE">
+          <wp:inline distT="0" distB="0" distL="0" distR="0" wp14:anchorId="06A74F35" wp14:editId="5B964D63">
             <wp:extent cx="5943600" cy="3422650"/>
             <wp:effectExtent l="0" t="0" r="0" b="6350"/>
             <wp:docPr id="3" name="Picture 3"/>
@@ -1027,10 +1027,10 @@
           <w:szCs w:val="28"/>
         </w:rPr>
         <w:drawing>
-          <wp:inline distT="0" distB="0" distL="0" distR="0" wp14:anchorId="5D2695EA" wp14:editId="2C521A29">
-            <wp:extent cx="5943600" cy="3876040"/>
-            <wp:effectExtent l="0" t="0" r="0" b="0"/>
-            <wp:docPr id="4" name="Picture 4"/>
+          <wp:inline distT="0" distB="0" distL="0" distR="0" wp14:anchorId="68E08B34" wp14:editId="1E56A57F">
+            <wp:extent cx="5937250" cy="4305300"/>
+            <wp:effectExtent l="0" t="0" r="6350" b="0"/>
+            <wp:docPr id="9" name="Picture 9"/>
             <wp:cNvGraphicFramePr>
               <a:graphicFrameLocks xmlns:a="http://schemas.openxmlformats.org/drawingml/2006/main" noChangeAspect="1"/>
             </wp:cNvGraphicFramePr>
@@ -1038,13 +1038,13 @@
               <a:graphicData uri="http://schemas.openxmlformats.org/drawingml/2006/picture">
                 <pic:pic xmlns:pic="http://schemas.openxmlformats.org/drawingml/2006/picture">
                   <pic:nvPicPr>
-                    <pic:cNvPr id="0" name="Picture 1"/>
+                    <pic:cNvPr id="0" name="Picture 2"/>
                     <pic:cNvPicPr>
                       <a:picLocks noChangeAspect="1" noChangeArrowheads="1"/>
                     </pic:cNvPicPr>
                   </pic:nvPicPr>
                   <pic:blipFill>
-                    <a:blip r:embed="rId10" cstate="print">
+                    <a:blip r:embed="rId10">
                       <a:extLst>
                         <a:ext uri="{28A0092B-C50C-407E-A947-70E740481C1C}">
                           <a14:useLocalDpi xmlns:a14="http://schemas.microsoft.com/office/drawing/2010/main" val="0"/>
@@ -1059,7 +1059,7 @@
                   <pic:spPr bwMode="auto">
                     <a:xfrm>
                       <a:off x="0" y="0"/>
-                      <a:ext cx="5943600" cy="3876040"/>
+                      <a:ext cx="5937250" cy="4305300"/>
                     </a:xfrm>
                     <a:prstGeom prst="rect">
                       <a:avLst/>
@@ -1752,6 +1752,7 @@
           <w:sz w:val="24"/>
           <w:szCs w:val="24"/>
         </w:rPr>
+        <w:lastRenderedPageBreak/>
         <w:t xml:space="preserve"> </w:t>
       </w:r>
       <w:r>
@@ -1798,7 +1799,6 @@
           <w:sz w:val="24"/>
           <w:szCs w:val="24"/>
         </w:rPr>
-        <w:lastRenderedPageBreak/>
         <w:t>4. The web server receives the packet and prepares a response packet back. What would the packet</w:t>
       </w:r>
     </w:p>
@@ -2443,6 +2443,15 @@
           <w:u w:val="single"/>
         </w:rPr>
         <w:t>3</w:t>
+      </w:r>
+      <w:r>
+        <w:rPr>
+          <w:rFonts w:ascii="Times New Roman" w:hAnsi="Times New Roman" w:cs="Times New Roman"/>
+          <w:sz w:val="24"/>
+          <w:szCs w:val="24"/>
+          <w:u w:val="single"/>
+        </w:rPr>
+        <w:t xml:space="preserve"> </w:t>
       </w:r>
     </w:p>
     <w:p>
@@ -2573,7 +2582,13 @@
         <w:rPr>
           <w:rFonts w:ascii="Times New Roman" w:hAnsi="Times New Roman" w:cs="Times New Roman"/>
         </w:rPr>
-        <w:t>Source Address: 192.168.1.104</w:t>
+        <w:t>Source Address: 192.168.1.10</w:t>
+      </w:r>
+      <w:r>
+        <w:rPr>
+          <w:rFonts w:ascii="Times New Roman" w:hAnsi="Times New Roman" w:cs="Times New Roman"/>
+        </w:rPr>
+        <w:t>1</w:t>
       </w:r>
     </w:p>
     <w:p>
@@ -2675,7 +2690,7 @@
         </w:rPr>
         <w:lastRenderedPageBreak/>
         <w:drawing>
-          <wp:inline distT="0" distB="0" distL="0" distR="0" wp14:anchorId="06898B38" wp14:editId="5A5345D9">
+          <wp:inline distT="0" distB="0" distL="0" distR="0" wp14:anchorId="60A4CE45" wp14:editId="2D8A1272">
             <wp:extent cx="5943600" cy="3343275"/>
             <wp:effectExtent l="0" t="0" r="0" b="9525"/>
             <wp:docPr id="6" name="Picture 6" descr="Graphical user interface, text, application&#10;&#10;Description automatically generated"/>
@@ -2799,7 +2814,7 @@
           <w:noProof/>
         </w:rPr>
         <w:drawing>
-          <wp:inline distT="0" distB="0" distL="0" distR="0" wp14:anchorId="68B38C39" wp14:editId="5BA28FCA">
+          <wp:inline distT="0" distB="0" distL="0" distR="0" wp14:anchorId="24F2700A" wp14:editId="03C0F432">
             <wp:extent cx="5943600" cy="3343275"/>
             <wp:effectExtent l="0" t="0" r="0" b="9525"/>
             <wp:docPr id="7" name="Picture 7" descr="Graphical user interface, text, application&#10;&#10;Description automatically generated"/>
@@ -3045,7 +3060,7 @@
           <w:noProof/>
         </w:rPr>
         <w:drawing>
-          <wp:inline distT="0" distB="0" distL="0" distR="0" wp14:anchorId="51D80C49" wp14:editId="07237F0D">
+          <wp:inline distT="0" distB="0" distL="0" distR="0" wp14:anchorId="1C64DD5C" wp14:editId="648CD8ED">
             <wp:extent cx="5943600" cy="3343275"/>
             <wp:effectExtent l="0" t="0" r="0" b="9525"/>
             <wp:docPr id="12" name="Picture 12" descr="Graphical user interface, text, application&#10;&#10;Description automatically generated"/>
@@ -3136,7 +3151,7 @@
         </w:rPr>
         <w:lastRenderedPageBreak/>
         <w:drawing>
-          <wp:inline distT="0" distB="0" distL="0" distR="0" wp14:anchorId="67F4E8FB" wp14:editId="64892B95">
+          <wp:inline distT="0" distB="0" distL="0" distR="0" wp14:anchorId="0A6AF962" wp14:editId="44EDCCB0">
             <wp:extent cx="5943600" cy="3343275"/>
             <wp:effectExtent l="0" t="0" r="0" b="9525"/>
             <wp:docPr id="13" name="Picture 13" descr="Graphical user interface, text, application&#10;&#10;Description automatically generated"/>
@@ -3292,17 +3307,18 @@
       <w:pPr>
         <w:rPr>
           <w:rFonts w:ascii="Times New Roman" w:hAnsi="Times New Roman" w:cs="Times New Roman"/>
-          <w:lang w:val="mk-MK"/>
-        </w:rPr>
-      </w:pPr>
-      <w:r>
-        <w:rPr>
-          <w:rFonts w:ascii="Times New Roman" w:hAnsi="Times New Roman" w:cs="Times New Roman"/>
           <w:noProof/>
           <w:lang w:val="mk-MK"/>
         </w:rPr>
+      </w:pPr>
+      <w:r>
+        <w:rPr>
+          <w:rFonts w:ascii="Times New Roman" w:hAnsi="Times New Roman" w:cs="Times New Roman"/>
+          <w:noProof/>
+          <w:lang w:val="mk-MK"/>
+        </w:rPr>
         <w:drawing>
-          <wp:inline distT="0" distB="0" distL="0" distR="0" wp14:anchorId="14F0C17C" wp14:editId="25EB7825">
+          <wp:inline distT="0" distB="0" distL="0" distR="0" wp14:anchorId="71D25C98" wp14:editId="2E371933">
             <wp:extent cx="5943600" cy="1449705"/>
             <wp:effectExtent l="0" t="0" r="0" b="0"/>
             <wp:docPr id="5" name="Picture 5"/>
@@ -3326,6 +3342,338 @@
                     <a:xfrm>
                       <a:off x="0" y="0"/>
                       <a:ext cx="5943600" cy="1449705"/>
+                    </a:xfrm>
+                    <a:prstGeom prst="rect">
+                      <a:avLst/>
+                    </a:prstGeom>
+                  </pic:spPr>
+                </pic:pic>
+              </a:graphicData>
+            </a:graphic>
+          </wp:inline>
+        </w:drawing>
+      </w:r>
+    </w:p>
+    <w:p>
+      <w:pPr>
+        <w:rPr>
+          <w:rFonts w:ascii="Times New Roman" w:hAnsi="Times New Roman" w:cs="Times New Roman"/>
+          <w:lang w:val="mk-MK"/>
+        </w:rPr>
+      </w:pPr>
+    </w:p>
+    <w:p>
+      <w:pPr>
+        <w:rPr>
+          <w:rFonts w:ascii="Times New Roman" w:hAnsi="Times New Roman" w:cs="Times New Roman"/>
+          <w:lang w:val="mk-MK"/>
+        </w:rPr>
+      </w:pPr>
+    </w:p>
+    <w:p>
+      <w:pPr>
+        <w:rPr>
+          <w:rFonts w:ascii="Times New Roman" w:hAnsi="Times New Roman" w:cs="Times New Roman"/>
+          <w:noProof/>
+          <w:lang w:val="mk-MK"/>
+        </w:rPr>
+      </w:pPr>
+    </w:p>
+    <w:p>
+      <w:pPr>
+        <w:tabs>
+          <w:tab w:val="left" w:pos="1430"/>
+        </w:tabs>
+        <w:rPr>
+          <w:rFonts w:ascii="Times New Roman" w:hAnsi="Times New Roman" w:cs="Times New Roman"/>
+          <w:lang w:val="mk-MK"/>
+        </w:rPr>
+      </w:pPr>
+      <w:r>
+        <w:rPr>
+          <w:rFonts w:ascii="Times New Roman" w:hAnsi="Times New Roman" w:cs="Times New Roman"/>
+          <w:lang w:val="mk-MK"/>
+        </w:rPr>
+        <w:tab/>
+      </w:r>
+    </w:p>
+    <w:p>
+      <w:pPr>
+        <w:rPr>
+          <w:rFonts w:ascii="Times New Roman" w:hAnsi="Times New Roman" w:cs="Times New Roman"/>
+          <w:lang w:val="mk-MK"/>
+        </w:rPr>
+      </w:pPr>
+    </w:p>
+    <w:p>
+      <w:pPr>
+        <w:rPr>
+          <w:rFonts w:ascii="Times New Roman" w:hAnsi="Times New Roman" w:cs="Times New Roman"/>
+          <w:noProof/>
+          <w:sz w:val="28"/>
+          <w:szCs w:val="28"/>
+        </w:rPr>
+      </w:pPr>
+    </w:p>
+    <w:p>
+      <w:pPr>
+        <w:autoSpaceDE w:val="0"/>
+        <w:autoSpaceDN w:val="0"/>
+        <w:adjustRightInd w:val="0"/>
+        <w:spacing w:after="0" w:line="240" w:lineRule="auto"/>
+        <w:rPr>
+          <w:rFonts w:ascii="Times New Roman" w:hAnsi="Times New Roman" w:cs="Times New Roman"/>
+          <w:color w:val="002060"/>
+          <w:sz w:val="28"/>
+          <w:szCs w:val="28"/>
+        </w:rPr>
+      </w:pPr>
+      <w:r>
+        <w:rPr>
+          <w:rFonts w:ascii="Times New Roman" w:hAnsi="Times New Roman" w:cs="Times New Roman"/>
+          <w:color w:val="002060"/>
+          <w:sz w:val="28"/>
+          <w:szCs w:val="28"/>
+        </w:rPr>
+        <w:t>Exercise 4 – Hacking mockup (for Bonus points)</w:t>
+      </w:r>
+    </w:p>
+    <w:p>
+      <w:pPr>
+        <w:autoSpaceDE w:val="0"/>
+        <w:autoSpaceDN w:val="0"/>
+        <w:adjustRightInd w:val="0"/>
+        <w:spacing w:after="0" w:line="240" w:lineRule="auto"/>
+        <w:rPr>
+          <w:rFonts w:ascii="Times New Roman" w:hAnsi="Times New Roman" w:cs="Times New Roman"/>
+          <w:color w:val="002060"/>
+          <w:sz w:val="24"/>
+          <w:szCs w:val="24"/>
+        </w:rPr>
+      </w:pPr>
+      <w:r>
+        <w:rPr>
+          <w:rFonts w:ascii="Times New Roman" w:hAnsi="Times New Roman" w:cs="Times New Roman"/>
+          <w:color w:val="002060"/>
+          <w:sz w:val="24"/>
+          <w:szCs w:val="24"/>
+        </w:rPr>
+        <w:t>Difficulty: Very hard</w:t>
+      </w:r>
+    </w:p>
+    <w:p>
+      <w:pPr>
+        <w:autoSpaceDE w:val="0"/>
+        <w:autoSpaceDN w:val="0"/>
+        <w:adjustRightInd w:val="0"/>
+        <w:spacing w:after="0" w:line="240" w:lineRule="auto"/>
+        <w:rPr>
+          <w:rFonts w:ascii="Times New Roman" w:hAnsi="Times New Roman" w:cs="Times New Roman"/>
+          <w:color w:val="000000"/>
+          <w:sz w:val="24"/>
+          <w:szCs w:val="24"/>
+        </w:rPr>
+      </w:pPr>
+      <w:r>
+        <w:rPr>
+          <w:rFonts w:ascii="Times New Roman" w:hAnsi="Times New Roman" w:cs="Times New Roman"/>
+          <w:color w:val="000000"/>
+          <w:sz w:val="24"/>
+          <w:szCs w:val="24"/>
+        </w:rPr>
+        <w:t>Use Wireshark to capture the packet’s application layer data and discover the implications</w:t>
+      </w:r>
+    </w:p>
+    <w:p>
+      <w:pPr>
+        <w:autoSpaceDE w:val="0"/>
+        <w:autoSpaceDN w:val="0"/>
+        <w:adjustRightInd w:val="0"/>
+        <w:spacing w:after="0" w:line="240" w:lineRule="auto"/>
+        <w:rPr>
+          <w:rFonts w:ascii="Times New Roman" w:hAnsi="Times New Roman" w:cs="Times New Roman"/>
+          <w:color w:val="000000"/>
+          <w:sz w:val="24"/>
+          <w:szCs w:val="24"/>
+        </w:rPr>
+      </w:pPr>
+      <w:r>
+        <w:rPr>
+          <w:rFonts w:ascii="Times New Roman" w:hAnsi="Times New Roman" w:cs="Times New Roman"/>
+          <w:color w:val="000000"/>
+          <w:sz w:val="24"/>
+          <w:szCs w:val="24"/>
+        </w:rPr>
+        <w:t>of using unencrypted communication over a network.</w:t>
+      </w:r>
+    </w:p>
+    <w:p>
+      <w:pPr>
+        <w:autoSpaceDE w:val="0"/>
+        <w:autoSpaceDN w:val="0"/>
+        <w:adjustRightInd w:val="0"/>
+        <w:spacing w:after="0" w:line="240" w:lineRule="auto"/>
+        <w:rPr>
+          <w:rFonts w:ascii="Times New Roman" w:hAnsi="Times New Roman" w:cs="Times New Roman"/>
+          <w:color w:val="000000"/>
+          <w:sz w:val="24"/>
+          <w:szCs w:val="24"/>
+        </w:rPr>
+      </w:pPr>
+      <w:r>
+        <w:rPr>
+          <w:rFonts w:ascii="Times New Roman" w:hAnsi="Times New Roman" w:cs="Times New Roman"/>
+          <w:color w:val="000000"/>
+          <w:sz w:val="24"/>
+          <w:szCs w:val="24"/>
+        </w:rPr>
+        <w:t>It is recommended that you use your own Linux Virtual Machine on your system on which</w:t>
+      </w:r>
+    </w:p>
+    <w:p>
+      <w:pPr>
+        <w:autoSpaceDE w:val="0"/>
+        <w:autoSpaceDN w:val="0"/>
+        <w:adjustRightInd w:val="0"/>
+        <w:spacing w:after="0" w:line="240" w:lineRule="auto"/>
+        <w:rPr>
+          <w:rFonts w:ascii="Times New Roman" w:hAnsi="Times New Roman" w:cs="Times New Roman"/>
+          <w:color w:val="000000"/>
+          <w:sz w:val="24"/>
+          <w:szCs w:val="24"/>
+        </w:rPr>
+      </w:pPr>
+      <w:r>
+        <w:rPr>
+          <w:rFonts w:ascii="Times New Roman" w:hAnsi="Times New Roman" w:cs="Times New Roman"/>
+          <w:color w:val="000000"/>
+          <w:sz w:val="24"/>
+          <w:szCs w:val="24"/>
+        </w:rPr>
+        <w:t>you need to confiture a telnet server.</w:t>
+      </w:r>
+    </w:p>
+    <w:p>
+      <w:pPr>
+        <w:autoSpaceDE w:val="0"/>
+        <w:autoSpaceDN w:val="0"/>
+        <w:adjustRightInd w:val="0"/>
+        <w:spacing w:after="0" w:line="240" w:lineRule="auto"/>
+        <w:rPr>
+          <w:rFonts w:ascii="Times New Roman" w:hAnsi="Times New Roman" w:cs="Times New Roman"/>
+          <w:color w:val="000000"/>
+          <w:sz w:val="24"/>
+          <w:szCs w:val="24"/>
+        </w:rPr>
+      </w:pPr>
+      <w:r>
+        <w:rPr>
+          <w:rFonts w:ascii="Times New Roman" w:hAnsi="Times New Roman" w:cs="Times New Roman"/>
+          <w:color w:val="000000"/>
+          <w:sz w:val="24"/>
+          <w:szCs w:val="24"/>
+        </w:rPr>
+        <w:t>From your own system try to login with a Telnet on the target VM all while capturing the</w:t>
+      </w:r>
+    </w:p>
+    <w:p>
+      <w:pPr>
+        <w:autoSpaceDE w:val="0"/>
+        <w:autoSpaceDN w:val="0"/>
+        <w:adjustRightInd w:val="0"/>
+        <w:spacing w:after="0" w:line="240" w:lineRule="auto"/>
+        <w:rPr>
+          <w:rFonts w:ascii="Times New Roman" w:hAnsi="Times New Roman" w:cs="Times New Roman"/>
+          <w:color w:val="000000"/>
+          <w:sz w:val="24"/>
+          <w:szCs w:val="24"/>
+        </w:rPr>
+      </w:pPr>
+      <w:r>
+        <w:rPr>
+          <w:rFonts w:ascii="Times New Roman" w:hAnsi="Times New Roman" w:cs="Times New Roman"/>
+          <w:color w:val="000000"/>
+          <w:sz w:val="24"/>
+          <w:szCs w:val="24"/>
+        </w:rPr>
+        <w:t>traffic with a Wireshark. As a proof of competition for this exercise paste in bellow a</w:t>
+      </w:r>
+    </w:p>
+    <w:p>
+      <w:pPr>
+        <w:jc w:val="center"/>
+        <w:rPr>
+          <w:rFonts w:ascii="Times New Roman" w:hAnsi="Times New Roman" w:cs="Times New Roman"/>
+          <w:color w:val="000000"/>
+          <w:sz w:val="24"/>
+          <w:szCs w:val="24"/>
+        </w:rPr>
+      </w:pPr>
+      <w:r>
+        <w:rPr>
+          <w:rFonts w:ascii="Times New Roman" w:hAnsi="Times New Roman" w:cs="Times New Roman"/>
+          <w:color w:val="000000"/>
+          <w:sz w:val="24"/>
+          <w:szCs w:val="24"/>
+        </w:rPr>
+        <w:t>screenshot of the application layer data containing</w:t>
+      </w:r>
+      <w:r>
+        <w:rPr>
+          <w:rFonts w:ascii="CIDFont+F6" w:hAnsi="CIDFont+F6" w:cs="CIDFont+F6"/>
+          <w:color w:val="000000"/>
+          <w:sz w:val="23"/>
+          <w:szCs w:val="23"/>
+        </w:rPr>
+        <w:t xml:space="preserve"> visible username and password.</w:t>
+      </w:r>
+    </w:p>
+    <w:p>
+      <w:pPr>
+        <w:tabs>
+          <w:tab w:val="left" w:pos="3780"/>
+        </w:tabs>
+        <w:rPr>
+          <w:rFonts w:ascii="Times New Roman" w:hAnsi="Times New Roman" w:cs="Times New Roman"/>
+          <w:lang w:val="mk-MK"/>
+        </w:rPr>
+      </w:pPr>
+      <w:r>
+        <w:rPr>
+          <w:rFonts w:ascii="Times New Roman" w:hAnsi="Times New Roman" w:cs="Times New Roman"/>
+          <w:lang w:val="mk-MK"/>
+        </w:rPr>
+        <w:tab/>
+      </w:r>
+      <w:r>
+        <w:rPr>
+          <w:noProof/>
+        </w:rPr>
+        <w:drawing>
+          <wp:inline distT="0" distB="0" distL="0" distR="0" wp14:anchorId="68308ED9" wp14:editId="75F62B5F">
+            <wp:extent cx="5943600" cy="3343275"/>
+            <wp:effectExtent l="0" t="0" r="0" b="9525"/>
+            <wp:docPr id="10" name="Picture 10" descr="Graphical user interface, text, application&#10;&#10;Description automatically generated"/>
+            <wp:cNvGraphicFramePr>
+              <a:graphicFrameLocks xmlns:a="http://schemas.openxmlformats.org/drawingml/2006/main" noChangeAspect="1"/>
+            </wp:cNvGraphicFramePr>
+            <a:graphic xmlns:a="http://schemas.openxmlformats.org/drawingml/2006/main">
+              <a:graphicData uri="http://schemas.openxmlformats.org/drawingml/2006/picture">
+                <pic:pic xmlns:pic="http://schemas.openxmlformats.org/drawingml/2006/picture">
+                  <pic:nvPicPr>
+                    <pic:cNvPr id="10" name="Picture 10" descr="Graphical user interface, text, application&#10;&#10;Description automatically generated"/>
+                    <pic:cNvPicPr/>
+                  </pic:nvPicPr>
+                  <pic:blipFill>
+                    <a:blip r:embed="rId16"/>
+                    <a:stretch>
+                      <a:fillRect/>
+                    </a:stretch>
+                  </pic:blipFill>
+                  <pic:spPr>
+                    <a:xfrm>
+                      <a:off x="0" y="0"/>
+                      <a:ext cx="5943600" cy="3343275"/>
                     </a:xfrm>
                     <a:prstGeom prst="rect">
                       <a:avLst/>

</xml_diff>